<commit_message>
Added more research findings
</commit_message>
<xml_diff>
--- a/Ride Share Analytics Dashboard Requirement Document.docx
+++ b/Ride Share Analytics Dashboard Requirement Document.docx
@@ -57,6 +57,13 @@
         </w:rPr>
         <w:t>The Ride Share Analytics Dashboard project is designed to provide a comprehensive overview of ride-sharing activities within urban environments. By integrating and visualizing data from multiple ride-sharing platforms, this dashboard aims to offer actionable insights for improving traffic management, enhancing user experiences, and supporting sustainable urban mobility strategies. Through detailed analytics, stakeholders can identify patterns, assess the impact of infrastructure changes, and make informed decisions to optimize ride-sharing operations. This project embodies a commitment to leveraging technology for smarter, greener, and more efficient urban transportation systems.</w:t>
       </w:r>
+      <w:r>
+        <w:rPr>
+          <w:sz w:val="24"/>
+          <w:szCs w:val="24"/>
+        </w:rPr>
+        <w:t xml:space="preserve"> </w:t>
+      </w:r>
     </w:p>
     <w:p>
       <w:pPr>
@@ -100,39 +107,17 @@
           <w:sz w:val="24"/>
           <w:szCs w:val="24"/>
         </w:rPr>
-        <w:t xml:space="preserve">Software-Defined </w:t>
-      </w:r>
-      <w:r>
-        <w:rPr>
-          <w:rFonts w:cstheme="minorHAnsi"/>
-          <w:color w:val="000000" w:themeColor="text1"/>
-          <w:sz w:val="24"/>
-          <w:szCs w:val="24"/>
-        </w:rPr>
-        <w:t>Networking (</w:t>
-      </w:r>
-      <w:r>
-        <w:rPr>
-          <w:rFonts w:cstheme="minorHAnsi"/>
-          <w:color w:val="000000" w:themeColor="text1"/>
-          <w:sz w:val="24"/>
-          <w:szCs w:val="24"/>
-        </w:rPr>
-        <w:t>SDN</w:t>
-      </w:r>
-      <w:r>
-        <w:rPr>
-          <w:rFonts w:cstheme="minorHAnsi"/>
-          <w:color w:val="000000" w:themeColor="text1"/>
-          <w:sz w:val="24"/>
-          <w:szCs w:val="24"/>
-        </w:rPr>
-        <w:t>)</w:t>
-      </w:r>
-      <w:r>
-        <w:rPr>
-          <w:rFonts w:cstheme="minorHAnsi"/>
-          <w:color w:val="000000" w:themeColor="text1"/>
+        <w:t xml:space="preserve">Software-Defined Networking (SDN) </w:t>
+      </w:r>
+      <w:r>
+        <w:rPr>
+          <w:sz w:val="24"/>
+          <w:szCs w:val="24"/>
+        </w:rPr>
+        <w:t>for vehicle routing, aiming to reduce rush hour traffic. The comparison of car-sharing optimization studies reveals the importance of agile algorithms for addressing dynamic and large-scale challenges, emphasizing the distinction between ride-sharing's spatiotemporal constraints and carpooling's goal of saving costs through shared commutes. This detailed understanding will inform the dashboard's development, focusing on dynamic data integration, predictive analytics, and visualization tools to support smart city transportation planning and sustainability goals.</w:t>
+      </w:r>
+      <w:r>
+        <w:rPr>
           <w:sz w:val="24"/>
           <w:szCs w:val="24"/>
         </w:rPr>
@@ -143,7 +128,7 @@
           <w:sz w:val="24"/>
           <w:szCs w:val="24"/>
         </w:rPr>
-        <w:t>for vehicle routing, aiming to reduce rush hour traffic. The comparison of car-sharing optimization studies reveals the importance of agile algorithms for addressing dynamic and large-scale challenges, emphasizing the distinction between ride-sharing's spatiotemporal constraints and carpooling's goal of saving costs through shared commutes. This detailed understanding will inform the dashboard's development, focusing on dynamic data integration, predictive analytics, and visualization tools to support smart city transportation planning and sustainability goals.</w:t>
+        <w:t>Research findings suggest that incorporating incentives for both passengers and drivers in ride-sharing systems encourages their active participation, effectively minimizing traffic congestion. Post-trip, both drivers and passengers receive point rewards. These points can be utilized for purchasing or redeeming various products and services. However, a restriction is in place to prevent drivers from accumulating excessive reward points by offering an abundance of rides. The primary objective is to motivate individuals to share their private vehicles, alleviating traffic congestion, rather than positioning the system as an alternative income source for drivers.</w:t>
       </w:r>
     </w:p>
     <w:p>
@@ -263,6 +248,7 @@
           <w:sz w:val="24"/>
           <w:szCs w:val="24"/>
         </w:rPr>
+        <w:lastRenderedPageBreak/>
         <w:t xml:space="preserve">3.3. </w:t>
       </w:r>
       <w:r>
@@ -355,7 +341,6 @@
           <w:sz w:val="24"/>
           <w:szCs w:val="24"/>
         </w:rPr>
-        <w:lastRenderedPageBreak/>
         <w:t>4. Goals and Objectives:</w:t>
       </w:r>
       <w:r>

</xml_diff>

<commit_message>
Modified the project requirement document
</commit_message>
<xml_diff>
--- a/Ride Share Analytics Dashboard Requirement Document.docx
+++ b/Ride Share Analytics Dashboard Requirement Document.docx
@@ -21,6 +21,15 @@
         </w:rPr>
         <w:t>Ride Share Analytics Dashboard Requirement Document</w:t>
       </w:r>
+      <w:r>
+        <w:rPr>
+          <w:b/>
+          <w:bCs/>
+          <w:sz w:val="32"/>
+          <w:szCs w:val="32"/>
+        </w:rPr>
+        <w:br/>
+      </w:r>
     </w:p>
     <w:p>
       <w:pPr>
@@ -87,18 +96,41 @@
     </w:p>
     <w:p>
       <w:pPr>
-        <w:jc w:val="both"/>
-        <w:rPr>
-          <w:sz w:val="24"/>
-          <w:szCs w:val="24"/>
-        </w:rPr>
-      </w:pPr>
-      <w:r>
-        <w:rPr>
-          <w:sz w:val="24"/>
-          <w:szCs w:val="24"/>
-        </w:rPr>
-        <w:t xml:space="preserve">To enhance the synthesis of research findings for the Ride Share Analytics Dashboard, it's crucial to incorporate insights gained from the study of sustainable smart city transportation, focusing on AI's role in optimizing ride-sharing systems. The research underscores the inefficiency of single-passenger vehicle use due to resource allocation and pollution. It highlights the expansion of car ride-sharing research across technologies without a multidisciplinary approach. A key finding is the use of AI-enabled weighted pattern matching models and </w:t>
+        <w:rPr>
+          <w:sz w:val="24"/>
+          <w:szCs w:val="24"/>
+        </w:rPr>
+      </w:pPr>
+      <w:r>
+        <w:rPr>
+          <w:sz w:val="24"/>
+          <w:szCs w:val="24"/>
+        </w:rPr>
+        <w:t xml:space="preserve">To enhance the synthesis of research findings for the Ride Share Analytics Dashboard, it's crucial to incorporate insights gained from the study of sustainable smart city transportation of various types of vehicles. AI, Machine learning and IOT integration are playing a major role in optimizing ride-sharing systems. </w:t>
+      </w:r>
+      <w:r>
+        <w:rPr>
+          <w:rFonts w:cstheme="minorHAnsi"/>
+          <w:sz w:val="24"/>
+          <w:szCs w:val="24"/>
+        </w:rPr>
+        <w:t>Though single-passenger vehicle use seems inefficient due to resource allocation and pollution, Bike Sharing Systems (BSS)</w:t>
+      </w:r>
+      <w:r>
+        <w:rPr>
+          <w:rFonts w:cstheme="minorHAnsi"/>
+          <w:sz w:val="24"/>
+          <w:szCs w:val="24"/>
+        </w:rPr>
+        <w:t xml:space="preserve"> </w:t>
+      </w:r>
+      <w:r>
+        <w:rPr>
+          <w:rFonts w:cstheme="minorHAnsi"/>
+          <w:sz w:val="24"/>
+          <w:szCs w:val="24"/>
+        </w:rPr>
+        <w:t xml:space="preserve">have become popular due to their ease of use, environment, and health benefits they provide. Car ride-sharing research is also expanding across technologies without a multidisciplinary approach. A key finding is the use of AI-enabled weighted pattern matching models and </w:t>
       </w:r>
       <w:r>
         <w:rPr>
@@ -111,10 +143,65 @@
       </w:r>
       <w:r>
         <w:rPr>
-          <w:sz w:val="24"/>
-          <w:szCs w:val="24"/>
-        </w:rPr>
-        <w:t>for vehicle routing, aiming to reduce rush hour traffic. The comparison of car-sharing optimization studies reveals the importance of agile algorithms for addressing dynamic and large-scale challenges, emphasizing the distinction between ride-sharing's spatiotemporal constraints and carpooling's goal of saving costs through shared commutes. This detailed understanding will inform the dashboard's development, focusing on dynamic data integration, predictive analytics, and visualization tools to support smart city transportation planning and sustainability goals.</w:t>
+          <w:rFonts w:cstheme="minorHAnsi"/>
+          <w:sz w:val="24"/>
+          <w:szCs w:val="24"/>
+        </w:rPr>
+        <w:t xml:space="preserve">for vehicle routing, aiming to reduce rush hour traffic. The comparison of car-sharing optimization studies reveals the importance of agile algorithms for addressing dynamic and large-scale challenges, emphasizing the distinction between ride-sharing's spatiotemporal constraints and carpooling's goal of saving costs through shared commutes. </w:t>
+      </w:r>
+      <w:r>
+        <w:rPr>
+          <w:sz w:val="24"/>
+          <w:szCs w:val="24"/>
+        </w:rPr>
+        <w:t xml:space="preserve">Smart cities are embracing </w:t>
+      </w:r>
+      <w:r>
+        <w:rPr>
+          <w:rFonts w:cstheme="minorHAnsi"/>
+          <w:sz w:val="24"/>
+          <w:szCs w:val="24"/>
+        </w:rPr>
+        <w:t>Bike Sharing Systems (BSS)</w:t>
+      </w:r>
+      <w:r>
+        <w:rPr>
+          <w:rFonts w:cstheme="minorHAnsi"/>
+          <w:sz w:val="24"/>
+          <w:szCs w:val="24"/>
+        </w:rPr>
+        <w:t xml:space="preserve"> as well</w:t>
+      </w:r>
+      <w:r>
+        <w:rPr>
+          <w:sz w:val="24"/>
+          <w:szCs w:val="24"/>
+        </w:rPr>
+        <w:t xml:space="preserve">, leveraging new technologies like IoT and Machine learning to enhance urban management and the shift towards usage-based models over ownership, </w:t>
+      </w:r>
+      <w:r>
+        <w:rPr>
+          <w:rFonts w:cstheme="minorHAnsi"/>
+          <w:sz w:val="24"/>
+          <w:szCs w:val="24"/>
+        </w:rPr>
+        <w:t>contingent on addressing operational challenges effectively.</w:t>
+      </w:r>
+    </w:p>
+    <w:p>
+      <w:pPr>
+        <w:jc w:val="both"/>
+        <w:rPr>
+          <w:sz w:val="24"/>
+          <w:szCs w:val="24"/>
+        </w:rPr>
+      </w:pPr>
+      <w:r>
+        <w:rPr>
+          <w:sz w:val="24"/>
+          <w:szCs w:val="24"/>
+        </w:rPr>
+        <w:t>This detailed understanding will inform the dashboard's development, focusing on dynamic data integration, predictive analytics, and visualization tools to support smart city transportation planning and sustainability goals.</w:t>
       </w:r>
       <w:r>
         <w:rPr>
@@ -128,7 +215,22 @@
           <w:sz w:val="24"/>
           <w:szCs w:val="24"/>
         </w:rPr>
-        <w:t xml:space="preserve">Research findings suggest that incorporating incentives for both passengers and drivers in ride-sharing systems encourages their active participation, effectively minimizing traffic congestion. </w:t>
+        <w:t xml:space="preserve">Research findings suggest that incorporating incentives for both passengers and drivers in ride-sharing systems encourages their active participation, effectively minimizing traffic congestion. Post-trip, both drivers and passengers receive point rewards. These points can be utilized for purchasing or redeeming various products and services. However, a restriction is in place to prevent drivers from accumulating excessive reward points by offering an abundance of rides. The primary objective is to motivate individuals to share their private vehicles, alleviating traffic congestion, rather than positioning the system as an alternative income </w:t>
+      </w:r>
+      <w:r>
+        <w:rPr>
+          <w:sz w:val="24"/>
+          <w:szCs w:val="24"/>
+        </w:rPr>
+        <w:lastRenderedPageBreak/>
+        <w:t>source for drivers.</w:t>
+      </w:r>
+      <w:r>
+        <w:rPr>
+          <w:sz w:val="24"/>
+          <w:szCs w:val="24"/>
+        </w:rPr>
+        <w:t xml:space="preserve"> </w:t>
       </w:r>
       <w:r>
         <w:rPr>
@@ -142,6 +244,15 @@
       <w:pPr>
         <w:jc w:val="both"/>
         <w:rPr>
+          <w:sz w:val="24"/>
+          <w:szCs w:val="24"/>
+        </w:rPr>
+      </w:pPr>
+    </w:p>
+    <w:p>
+      <w:pPr>
+        <w:jc w:val="both"/>
+        <w:rPr>
           <w:b/>
           <w:bCs/>
           <w:sz w:val="24"/>
@@ -221,16 +332,7 @@
           <w:sz w:val="24"/>
           <w:szCs w:val="24"/>
         </w:rPr>
-        <w:t xml:space="preserve">3.2. </w:t>
-      </w:r>
-      <w:r>
-        <w:rPr>
-          <w:b/>
-          <w:bCs/>
-          <w:sz w:val="24"/>
-          <w:szCs w:val="24"/>
-        </w:rPr>
-        <w:t xml:space="preserve"> Analytics Engine:</w:t>
+        <w:t>3.2.  Analytics Engine:</w:t>
       </w:r>
       <w:r>
         <w:rPr>
@@ -255,16 +357,7 @@
           <w:sz w:val="24"/>
           <w:szCs w:val="24"/>
         </w:rPr>
-        <w:t xml:space="preserve">3.3. </w:t>
-      </w:r>
-      <w:r>
-        <w:rPr>
-          <w:b/>
-          <w:bCs/>
-          <w:sz w:val="24"/>
-          <w:szCs w:val="24"/>
-        </w:rPr>
-        <w:t>Dashboard Interface:</w:t>
+        <w:t>3.3. Dashboard Interface:</w:t>
       </w:r>
       <w:r>
         <w:rPr>
@@ -289,16 +382,7 @@
           <w:sz w:val="24"/>
           <w:szCs w:val="24"/>
         </w:rPr>
-        <w:t>3.4.</w:t>
-      </w:r>
-      <w:r>
-        <w:rPr>
-          <w:b/>
-          <w:bCs/>
-          <w:sz w:val="24"/>
-          <w:szCs w:val="24"/>
-        </w:rPr>
-        <w:t xml:space="preserve"> Technology Stack:</w:t>
+        <w:t>3.4. Technology Stack:</w:t>
       </w:r>
       <w:r>
         <w:rPr>
@@ -329,17 +413,6 @@
           <w:szCs w:val="24"/>
         </w:rPr>
       </w:pPr>
-    </w:p>
-    <w:p>
-      <w:pPr>
-        <w:jc w:val="both"/>
-        <w:rPr>
-          <w:b/>
-          <w:bCs/>
-          <w:sz w:val="24"/>
-          <w:szCs w:val="24"/>
-        </w:rPr>
-      </w:pPr>
       <w:r>
         <w:rPr>
           <w:b/>
@@ -372,23 +445,98 @@
           <w:sz w:val="24"/>
           <w:szCs w:val="24"/>
         </w:rPr>
-        <w:t xml:space="preserve">Aim to provide comprehensive insights into ride-sharing dynamics, identify areas for infrastructure improvement, promote environmental benefits through optimized </w:t>
-      </w:r>
-      <w:proofErr w:type="gramStart"/>
-      <w:r>
-        <w:rPr>
-          <w:sz w:val="24"/>
-          <w:szCs w:val="24"/>
-        </w:rPr>
-        <w:t>ride-sharing</w:t>
-      </w:r>
-      <w:proofErr w:type="gramEnd"/>
-      <w:r>
-        <w:rPr>
-          <w:sz w:val="24"/>
-          <w:szCs w:val="24"/>
-        </w:rPr>
-        <w:t>, and support the scalability of smart city transportation networks.</w:t>
+        <w:t>Aim</w:t>
+      </w:r>
+      <w:r>
+        <w:rPr>
+          <w:sz w:val="24"/>
+          <w:szCs w:val="24"/>
+        </w:rPr>
+        <w:t xml:space="preserve"> is</w:t>
+      </w:r>
+      <w:r>
+        <w:rPr>
+          <w:sz w:val="24"/>
+          <w:szCs w:val="24"/>
+        </w:rPr>
+        <w:t xml:space="preserve"> to provide comprehensive insights into ride-sharing dynamics</w:t>
+      </w:r>
+      <w:r>
+        <w:rPr>
+          <w:sz w:val="24"/>
+          <w:szCs w:val="24"/>
+        </w:rPr>
+        <w:t xml:space="preserve"> by </w:t>
+      </w:r>
+      <w:r>
+        <w:rPr>
+          <w:sz w:val="24"/>
+          <w:szCs w:val="24"/>
+        </w:rPr>
+        <w:t>identif</w:t>
+      </w:r>
+      <w:r>
+        <w:rPr>
+          <w:sz w:val="24"/>
+          <w:szCs w:val="24"/>
+        </w:rPr>
+        <w:t>ying</w:t>
+      </w:r>
+      <w:r>
+        <w:rPr>
+          <w:sz w:val="24"/>
+          <w:szCs w:val="24"/>
+        </w:rPr>
+        <w:t xml:space="preserve"> areas for </w:t>
+      </w:r>
+      <w:r>
+        <w:rPr>
+          <w:sz w:val="24"/>
+          <w:szCs w:val="24"/>
+        </w:rPr>
+        <w:t>traffic management and infrastructure</w:t>
+      </w:r>
+      <w:r>
+        <w:rPr>
+          <w:sz w:val="24"/>
+          <w:szCs w:val="24"/>
+        </w:rPr>
+        <w:t xml:space="preserve"> improvement</w:t>
+      </w:r>
+      <w:r>
+        <w:rPr>
+          <w:sz w:val="24"/>
+          <w:szCs w:val="24"/>
+        </w:rPr>
+        <w:t xml:space="preserve">, adhere to sustainability goals and </w:t>
+      </w:r>
+      <w:r>
+        <w:rPr>
+          <w:sz w:val="24"/>
+          <w:szCs w:val="24"/>
+        </w:rPr>
+        <w:t>promote environmental</w:t>
+      </w:r>
+      <w:r>
+        <w:rPr>
+          <w:sz w:val="24"/>
+          <w:szCs w:val="24"/>
+        </w:rPr>
+        <w:t xml:space="preserve"> and health</w:t>
+      </w:r>
+      <w:r>
+        <w:rPr>
+          <w:sz w:val="24"/>
+          <w:szCs w:val="24"/>
+        </w:rPr>
+        <w:t xml:space="preserve"> benefits through optimized ride-sharing, and support the scalability of smart city transportation networks</w:t>
+      </w:r>
+      <w:r>
+        <w:rPr>
+          <w:sz w:val="24"/>
+          <w:szCs w:val="24"/>
+        </w:rPr>
+        <w:t xml:space="preserve"> using advanced technologies.</w:t>
       </w:r>
     </w:p>
     <w:p>
@@ -498,6 +646,25 @@
         </w:rPr>
         <w:t>Detail the multidisciplinary team, timeline, and budget required for the dashboard's development, testing, and deployment, emphasizing the project's strategic value.</w:t>
       </w:r>
+    </w:p>
+    <w:p/>
+    <w:p>
+      <w:pPr>
+        <w:jc w:val="both"/>
+        <w:rPr>
+          <w:sz w:val="24"/>
+          <w:szCs w:val="24"/>
+        </w:rPr>
+      </w:pPr>
+    </w:p>
+    <w:p>
+      <w:pPr>
+        <w:jc w:val="both"/>
+        <w:rPr>
+          <w:sz w:val="24"/>
+          <w:szCs w:val="24"/>
+        </w:rPr>
+      </w:pPr>
     </w:p>
     <w:sectPr>
       <w:pgSz w:w="12240" w:h="15840"/>

</xml_diff>